<commit_message>
Changed Frequency to 16MHz as requested
</commit_message>
<xml_diff>
--- a/DesignAssignments/DA1A/DA1A_doc.docx
+++ b/DesignAssignments/DA1A/DA1A_doc.docx
@@ -1261,9 +1261,9 @@
         </w:rPr>
         <w:drawing>
           <wp:inline distT="0" distB="0" distL="0" distR="0">
-            <wp:extent cx="2133600" cy="1905582"/>
+            <wp:extent cx="2039716" cy="1981200"/>
             <wp:effectExtent l="19050" t="0" r="0" b="0"/>
-            <wp:docPr id="4" name="Picture 4"/>
+            <wp:docPr id="2" name="Picture 1"/>
             <wp:cNvGraphicFramePr>
               <a:graphicFrameLocks xmlns:a="http://schemas.openxmlformats.org/drawingml/2006/main" noChangeAspect="1"/>
             </wp:cNvGraphicFramePr>
@@ -1271,7 +1271,7 @@
               <a:graphicData uri="http://schemas.openxmlformats.org/drawingml/2006/picture">
                 <pic:pic xmlns:pic="http://schemas.openxmlformats.org/drawingml/2006/picture">
                   <pic:nvPicPr>
-                    <pic:cNvPr id="0" name="Picture 4"/>
+                    <pic:cNvPr id="0" name="Picture 1"/>
                     <pic:cNvPicPr>
                       <a:picLocks noChangeAspect="1" noChangeArrowheads="1"/>
                     </pic:cNvPicPr>
@@ -1286,7 +1286,7 @@
                   <pic:spPr bwMode="auto">
                     <a:xfrm>
                       <a:off x="0" y="0"/>
-                      <a:ext cx="2133600" cy="1905582"/>
+                      <a:ext cx="2039716" cy="1981200"/>
                     </a:xfrm>
                     <a:prstGeom prst="rect">
                       <a:avLst/>

</xml_diff>